<commit_message>
cambio numero 2 con otra linea
</commit_message>
<xml_diff>
--- a/Arch2.docx
+++ b/Arch2.docx
@@ -8,11 +8,19 @@
           <w:lang w:val="es-ES"/>
         </w:rPr>
       </w:pPr>
+      <w:proofErr w:type="spellStart"/>
       <w:r>
         <w:rPr>
           <w:lang w:val="es-ES"/>
         </w:rPr>
-        <w:t xml:space="preserve">Arch </w:t>
+        <w:t>Arch</w:t>
+      </w:r>
+      <w:proofErr w:type="spellEnd"/>
+      <w:r>
+        <w:rPr>
+          <w:lang w:val="es-ES"/>
+        </w:rPr>
+        <w:t xml:space="preserve"> </w:t>
       </w:r>
       <w:r>
         <w:rPr>
@@ -24,13 +32,41 @@
         <w:rPr>
           <w:lang w:val="es-ES"/>
         </w:rPr>
-        <w:t>===Hola word</w:t>
+        <w:t xml:space="preserve">===Hola </w:t>
       </w:r>
+      <w:proofErr w:type="spellStart"/>
       <w:r>
         <w:rPr>
           <w:lang w:val="es-ES"/>
         </w:rPr>
+        <w:t>word</w:t>
+      </w:r>
+      <w:proofErr w:type="spellEnd"/>
+      <w:r>
+        <w:rPr>
+          <w:lang w:val="es-ES"/>
+        </w:rPr>
         <w:t xml:space="preserve"> 2</w:t>
+      </w:r>
+    </w:p>
+    <w:p>
+      <w:pPr>
+        <w:rPr>
+          <w:lang w:val="es-ES"/>
+        </w:rPr>
+      </w:pPr>
+    </w:p>
+    <w:p>
+      <w:pPr>
+        <w:rPr>
+          <w:lang w:val="es-ES"/>
+        </w:rPr>
+      </w:pPr>
+      <w:r>
+        <w:rPr>
+          <w:lang w:val="es-ES"/>
+        </w:rPr>
+        <w:t>Cambio 2 en el archivo</w:t>
       </w:r>
     </w:p>
     <w:sectPr>

</xml_diff>